<commit_message>
Fix lab5 and lab3
</commit_message>
<xml_diff>
--- a/Maherovsky/Maherovsky_lab5/lab5.docx
+++ b/Maherovsky/Maherovsky_lab5/lab5.docx
@@ -14564,8 +14564,6 @@
           </wp:inline>
         </w:drawing>
       </w:r>
-      <w:bookmarkStart w:id="0" w:name="_GoBack"/>
-      <w:bookmarkEnd w:id="0"/>
     </w:p>
     <w:p>
       <w:pPr>
@@ -14650,7 +14648,683 @@
           <w:lang w:val="uk-UA" w:eastAsia="ja-JP"/>
         </w:rPr>
       </w:pPr>
-    </w:p>
+      <w:r>
+        <w:rPr>
+          <w:noProof/>
+          <w:lang w:val="uk-UA" w:eastAsia="uk-UA"/>
+        </w:rPr>
+        <w:drawing>
+          <wp:inline distT="0" distB="0" distL="0" distR="0" wp14:anchorId="65EFE94C" wp14:editId="6820F47F">
+            <wp:extent cx="3052908" cy="2880000"/>
+            <wp:effectExtent l="0" t="0" r="0" b="0"/>
+            <wp:docPr id="5" name="Рисунок 5"/>
+            <wp:cNvGraphicFramePr>
+              <a:graphicFrameLocks xmlns:a="http://schemas.openxmlformats.org/drawingml/2006/main" noChangeAspect="1"/>
+            </wp:cNvGraphicFramePr>
+            <a:graphic xmlns:a="http://schemas.openxmlformats.org/drawingml/2006/main">
+              <a:graphicData uri="http://schemas.openxmlformats.org/drawingml/2006/picture">
+                <pic:pic xmlns:pic="http://schemas.openxmlformats.org/drawingml/2006/picture">
+                  <pic:nvPicPr>
+                    <pic:cNvPr id="1" name=""/>
+                    <pic:cNvPicPr/>
+                  </pic:nvPicPr>
+                  <pic:blipFill>
+                    <a:blip r:embed="rId8"/>
+                    <a:stretch>
+                      <a:fillRect/>
+                    </a:stretch>
+                  </pic:blipFill>
+                  <pic:spPr>
+                    <a:xfrm>
+                      <a:off x="0" y="0"/>
+                      <a:ext cx="3052908" cy="2880000"/>
+                    </a:xfrm>
+                    <a:prstGeom prst="rect">
+                      <a:avLst/>
+                    </a:prstGeom>
+                  </pic:spPr>
+                </pic:pic>
+              </a:graphicData>
+            </a:graphic>
+          </wp:inline>
+        </w:drawing>
+      </w:r>
+    </w:p>
+    <w:p>
+      <w:pPr>
+        <w:jc w:val="center"/>
+        <w:rPr>
+          <w:rFonts w:eastAsiaTheme="minorEastAsia"/>
+          <w:sz w:val="24"/>
+          <w:szCs w:val="24"/>
+          <w:lang w:val="uk-UA" w:eastAsia="ja-JP"/>
+        </w:rPr>
+      </w:pPr>
+      <w:r>
+        <w:rPr>
+          <w:sz w:val="24"/>
+          <w:szCs w:val="24"/>
+          <w:lang w:val="uk-UA"/>
+        </w:rPr>
+        <w:t>Рис 4</w:t>
+      </w:r>
+      <w:r>
+        <w:rPr>
+          <w:sz w:val="24"/>
+          <w:szCs w:val="24"/>
+          <w:lang w:val="uk-UA"/>
+        </w:rPr>
+        <w:t>.</w:t>
+      </w:r>
+      <w:r>
+        <w:rPr>
+          <w:sz w:val="24"/>
+          <w:szCs w:val="24"/>
+          <w:lang w:val="uk-UA"/>
+        </w:rPr>
+        <w:t xml:space="preserve"> Розв</w:t>
+      </w:r>
+      <w:r>
+        <w:rPr>
+          <w:sz w:val="24"/>
+          <w:szCs w:val="24"/>
+          <w:lang w:val="ru-RU"/>
+        </w:rPr>
+        <w:t>`</w:t>
+      </w:r>
+      <w:r>
+        <w:rPr>
+          <w:rFonts w:eastAsiaTheme="minorEastAsia"/>
+          <w:sz w:val="24"/>
+          <w:szCs w:val="24"/>
+          <w:lang w:val="uk-UA" w:eastAsia="ja-JP"/>
+        </w:rPr>
+        <w:t xml:space="preserve">язок задачі при наявності </w:t>
+      </w:r>
+      <w:r>
+        <w:rPr>
+          <w:rFonts w:eastAsiaTheme="minorEastAsia"/>
+          <w:sz w:val="24"/>
+          <w:szCs w:val="24"/>
+          <w:lang w:val="uk-UA" w:eastAsia="ja-JP"/>
+        </w:rPr>
+        <w:t>сорока</w:t>
+      </w:r>
+      <w:r>
+        <w:rPr>
+          <w:rFonts w:eastAsiaTheme="minorEastAsia"/>
+          <w:sz w:val="24"/>
+          <w:szCs w:val="24"/>
+          <w:lang w:val="uk-UA" w:eastAsia="ja-JP"/>
+        </w:rPr>
+        <w:t xml:space="preserve"> міст.</w:t>
+      </w:r>
+    </w:p>
+    <w:p>
+      <w:pPr>
+        <w:jc w:val="center"/>
+        <w:rPr>
+          <w:rFonts w:eastAsiaTheme="minorEastAsia"/>
+          <w:sz w:val="24"/>
+          <w:szCs w:val="24"/>
+          <w:lang w:val="uk-UA" w:eastAsia="ja-JP"/>
+        </w:rPr>
+      </w:pPr>
+    </w:p>
+    <w:p>
+      <w:pPr>
+        <w:rPr>
+          <w:rFonts w:eastAsiaTheme="minorEastAsia"/>
+          <w:sz w:val="24"/>
+          <w:szCs w:val="24"/>
+          <w:lang w:val="uk-UA" w:eastAsia="ja-JP"/>
+        </w:rPr>
+      </w:pPr>
+      <w:r>
+        <w:rPr>
+          <w:rFonts w:eastAsiaTheme="minorEastAsia"/>
+          <w:sz w:val="24"/>
+          <w:szCs w:val="24"/>
+          <w:lang w:val="uk-UA" w:eastAsia="ja-JP"/>
+        </w:rPr>
+        <w:t>Табл.1.Зведені результати роботи алгоритму</w:t>
+      </w:r>
+    </w:p>
+    <w:p>
+      <w:pPr>
+        <w:rPr>
+          <w:rFonts w:eastAsiaTheme="minorEastAsia"/>
+          <w:sz w:val="24"/>
+          <w:szCs w:val="24"/>
+          <w:lang w:val="uk-UA" w:eastAsia="ja-JP"/>
+        </w:rPr>
+      </w:pPr>
+      <w:bookmarkStart w:id="0" w:name="_GoBack"/>
+      <w:bookmarkEnd w:id="0"/>
+    </w:p>
+    <w:tbl>
+      <w:tblPr>
+        <w:tblStyle w:val="a5"/>
+        <w:tblW w:w="0" w:type="auto"/>
+        <w:tblLook w:val="04A0" w:firstRow="1" w:lastRow="0" w:firstColumn="1" w:lastColumn="0" w:noHBand="0" w:noVBand="1"/>
+      </w:tblPr>
+      <w:tblGrid>
+        <w:gridCol w:w="2463"/>
+        <w:gridCol w:w="2464"/>
+        <w:gridCol w:w="2464"/>
+        <w:gridCol w:w="2464"/>
+      </w:tblGrid>
+      <w:tr>
+        <w:tc>
+          <w:tcPr>
+            <w:tcW w:w="2463" w:type="dxa"/>
+          </w:tcPr>
+          <w:p>
+            <w:pPr>
+              <w:jc w:val="center"/>
+              <w:rPr>
+                <w:rFonts w:eastAsiaTheme="minorEastAsia"/>
+                <w:sz w:val="24"/>
+                <w:szCs w:val="24"/>
+                <w:lang w:val="uk-UA" w:eastAsia="ja-JP"/>
+              </w:rPr>
+            </w:pPr>
+            <w:r>
+              <w:rPr>
+                <w:rFonts w:eastAsiaTheme="minorEastAsia"/>
+                <w:sz w:val="24"/>
+                <w:szCs w:val="24"/>
+                <w:lang w:val="uk-UA" w:eastAsia="ja-JP"/>
+              </w:rPr>
+              <w:t>№</w:t>
+            </w:r>
+          </w:p>
+        </w:tc>
+        <w:tc>
+          <w:tcPr>
+            <w:tcW w:w="2464" w:type="dxa"/>
+          </w:tcPr>
+          <w:p>
+            <w:pPr>
+              <w:jc w:val="center"/>
+              <w:rPr>
+                <w:rFonts w:eastAsiaTheme="minorEastAsia"/>
+                <w:sz w:val="24"/>
+                <w:szCs w:val="24"/>
+                <w:lang w:val="uk-UA" w:eastAsia="ja-JP"/>
+              </w:rPr>
+            </w:pPr>
+            <w:r>
+              <w:rPr>
+                <w:rFonts w:eastAsiaTheme="minorEastAsia"/>
+                <w:sz w:val="24"/>
+                <w:szCs w:val="24"/>
+                <w:lang w:val="uk-UA" w:eastAsia="ja-JP"/>
+              </w:rPr>
+              <w:t>К-ть міст</w:t>
+            </w:r>
+          </w:p>
+        </w:tc>
+        <w:tc>
+          <w:tcPr>
+            <w:tcW w:w="2464" w:type="dxa"/>
+          </w:tcPr>
+          <w:p>
+            <w:pPr>
+              <w:jc w:val="center"/>
+              <w:rPr>
+                <w:rFonts w:eastAsiaTheme="minorEastAsia"/>
+                <w:sz w:val="24"/>
+                <w:szCs w:val="24"/>
+                <w:lang w:val="uk-UA" w:eastAsia="ja-JP"/>
+              </w:rPr>
+            </w:pPr>
+            <w:r>
+              <w:rPr>
+                <w:rFonts w:eastAsiaTheme="minorEastAsia"/>
+                <w:sz w:val="24"/>
+                <w:szCs w:val="24"/>
+                <w:lang w:val="uk-UA" w:eastAsia="ja-JP"/>
+              </w:rPr>
+              <w:t>Остання ітерація</w:t>
+            </w:r>
+          </w:p>
+        </w:tc>
+        <w:tc>
+          <w:tcPr>
+            <w:tcW w:w="2464" w:type="dxa"/>
+          </w:tcPr>
+          <w:p>
+            <w:pPr>
+              <w:jc w:val="center"/>
+              <w:rPr>
+                <w:rFonts w:eastAsiaTheme="minorEastAsia"/>
+                <w:sz w:val="24"/>
+                <w:szCs w:val="24"/>
+                <w:lang w:val="uk-UA" w:eastAsia="ja-JP"/>
+              </w:rPr>
+            </w:pPr>
+            <w:r>
+              <w:rPr>
+                <w:rFonts w:eastAsiaTheme="minorEastAsia"/>
+                <w:sz w:val="24"/>
+                <w:szCs w:val="24"/>
+                <w:lang w:val="uk-UA" w:eastAsia="ja-JP"/>
+              </w:rPr>
+              <w:t>Оптимальна довжина</w:t>
+            </w:r>
+          </w:p>
+        </w:tc>
+      </w:tr>
+      <w:tr>
+        <w:tc>
+          <w:tcPr>
+            <w:tcW w:w="2463" w:type="dxa"/>
+          </w:tcPr>
+          <w:p>
+            <w:pPr>
+              <w:jc w:val="center"/>
+              <w:rPr>
+                <w:rFonts w:eastAsiaTheme="minorEastAsia"/>
+                <w:sz w:val="24"/>
+                <w:szCs w:val="24"/>
+                <w:lang w:val="uk-UA" w:eastAsia="ja-JP"/>
+              </w:rPr>
+            </w:pPr>
+            <w:r>
+              <w:rPr>
+                <w:rFonts w:eastAsiaTheme="minorEastAsia"/>
+                <w:sz w:val="24"/>
+                <w:szCs w:val="24"/>
+                <w:lang w:val="uk-UA" w:eastAsia="ja-JP"/>
+              </w:rPr>
+              <w:t>1</w:t>
+            </w:r>
+          </w:p>
+        </w:tc>
+        <w:tc>
+          <w:tcPr>
+            <w:tcW w:w="2464" w:type="dxa"/>
+          </w:tcPr>
+          <w:p>
+            <w:pPr>
+              <w:jc w:val="center"/>
+              <w:rPr>
+                <w:rFonts w:eastAsiaTheme="minorEastAsia"/>
+                <w:sz w:val="24"/>
+                <w:szCs w:val="24"/>
+                <w:lang w:val="uk-UA" w:eastAsia="ja-JP"/>
+              </w:rPr>
+            </w:pPr>
+            <w:r>
+              <w:rPr>
+                <w:rFonts w:eastAsiaTheme="minorEastAsia"/>
+                <w:sz w:val="24"/>
+                <w:szCs w:val="24"/>
+                <w:lang w:val="uk-UA" w:eastAsia="ja-JP"/>
+              </w:rPr>
+              <w:t>10</w:t>
+            </w:r>
+          </w:p>
+        </w:tc>
+        <w:tc>
+          <w:tcPr>
+            <w:tcW w:w="2464" w:type="dxa"/>
+          </w:tcPr>
+          <w:p>
+            <w:pPr>
+              <w:jc w:val="center"/>
+              <w:rPr>
+                <w:rFonts w:eastAsiaTheme="minorEastAsia"/>
+                <w:sz w:val="24"/>
+                <w:szCs w:val="24"/>
+                <w:lang w:val="uk-UA" w:eastAsia="ja-JP"/>
+              </w:rPr>
+            </w:pPr>
+            <w:r>
+              <w:rPr>
+                <w:rFonts w:eastAsiaTheme="minorEastAsia"/>
+                <w:sz w:val="24"/>
+                <w:szCs w:val="24"/>
+                <w:lang w:val="uk-UA" w:eastAsia="ja-JP"/>
+              </w:rPr>
+              <w:t>0</w:t>
+            </w:r>
+          </w:p>
+        </w:tc>
+        <w:tc>
+          <w:tcPr>
+            <w:tcW w:w="2464" w:type="dxa"/>
+          </w:tcPr>
+          <w:p>
+            <w:pPr>
+              <w:jc w:val="center"/>
+              <w:rPr>
+                <w:rFonts w:eastAsiaTheme="minorEastAsia"/>
+                <w:sz w:val="24"/>
+                <w:szCs w:val="24"/>
+                <w:lang w:val="uk-UA" w:eastAsia="ja-JP"/>
+              </w:rPr>
+            </w:pPr>
+            <w:r>
+              <w:rPr>
+                <w:rFonts w:eastAsiaTheme="minorEastAsia"/>
+                <w:sz w:val="24"/>
+                <w:szCs w:val="24"/>
+                <w:lang w:val="uk-UA" w:eastAsia="ja-JP"/>
+              </w:rPr>
+              <w:t>890.52</w:t>
+            </w:r>
+          </w:p>
+        </w:tc>
+      </w:tr>
+      <w:tr>
+        <w:tc>
+          <w:tcPr>
+            <w:tcW w:w="2463" w:type="dxa"/>
+          </w:tcPr>
+          <w:p>
+            <w:pPr>
+              <w:jc w:val="center"/>
+              <w:rPr>
+                <w:rFonts w:eastAsiaTheme="minorEastAsia"/>
+                <w:sz w:val="24"/>
+                <w:szCs w:val="24"/>
+                <w:lang w:val="uk-UA" w:eastAsia="ja-JP"/>
+              </w:rPr>
+            </w:pPr>
+            <w:r>
+              <w:rPr>
+                <w:rFonts w:eastAsiaTheme="minorEastAsia"/>
+                <w:sz w:val="24"/>
+                <w:szCs w:val="24"/>
+                <w:lang w:val="uk-UA" w:eastAsia="ja-JP"/>
+              </w:rPr>
+              <w:t>2</w:t>
+            </w:r>
+          </w:p>
+        </w:tc>
+        <w:tc>
+          <w:tcPr>
+            <w:tcW w:w="2464" w:type="dxa"/>
+          </w:tcPr>
+          <w:p>
+            <w:pPr>
+              <w:jc w:val="center"/>
+              <w:rPr>
+                <w:rFonts w:eastAsiaTheme="minorEastAsia"/>
+                <w:sz w:val="24"/>
+                <w:szCs w:val="24"/>
+                <w:lang w:val="uk-UA" w:eastAsia="ja-JP"/>
+              </w:rPr>
+            </w:pPr>
+            <w:r>
+              <w:rPr>
+                <w:rFonts w:eastAsiaTheme="minorEastAsia"/>
+                <w:sz w:val="24"/>
+                <w:szCs w:val="24"/>
+                <w:lang w:val="uk-UA" w:eastAsia="ja-JP"/>
+              </w:rPr>
+              <w:t>20</w:t>
+            </w:r>
+          </w:p>
+        </w:tc>
+        <w:tc>
+          <w:tcPr>
+            <w:tcW w:w="2464" w:type="dxa"/>
+          </w:tcPr>
+          <w:p>
+            <w:pPr>
+              <w:jc w:val="center"/>
+              <w:rPr>
+                <w:rFonts w:eastAsiaTheme="minorEastAsia"/>
+                <w:sz w:val="24"/>
+                <w:szCs w:val="24"/>
+                <w:lang w:val="uk-UA" w:eastAsia="ja-JP"/>
+              </w:rPr>
+            </w:pPr>
+            <w:r>
+              <w:rPr>
+                <w:rFonts w:eastAsiaTheme="minorEastAsia"/>
+                <w:sz w:val="24"/>
+                <w:szCs w:val="24"/>
+                <w:lang w:val="uk-UA" w:eastAsia="ja-JP"/>
+              </w:rPr>
+              <w:t>11087</w:t>
+            </w:r>
+          </w:p>
+        </w:tc>
+        <w:tc>
+          <w:tcPr>
+            <w:tcW w:w="2464" w:type="dxa"/>
+          </w:tcPr>
+          <w:p>
+            <w:pPr>
+              <w:jc w:val="center"/>
+              <w:rPr>
+                <w:rFonts w:eastAsiaTheme="minorEastAsia"/>
+                <w:sz w:val="24"/>
+                <w:szCs w:val="24"/>
+                <w:lang w:val="uk-UA" w:eastAsia="ja-JP"/>
+              </w:rPr>
+            </w:pPr>
+            <w:r>
+              <w:rPr>
+                <w:rFonts w:eastAsiaTheme="minorEastAsia"/>
+                <w:sz w:val="24"/>
+                <w:szCs w:val="24"/>
+                <w:lang w:val="uk-UA" w:eastAsia="ja-JP"/>
+              </w:rPr>
+              <w:t>1562.96</w:t>
+            </w:r>
+          </w:p>
+        </w:tc>
+      </w:tr>
+      <w:tr>
+        <w:tc>
+          <w:tcPr>
+            <w:tcW w:w="2463" w:type="dxa"/>
+          </w:tcPr>
+          <w:p>
+            <w:pPr>
+              <w:jc w:val="center"/>
+              <w:rPr>
+                <w:rFonts w:eastAsiaTheme="minorEastAsia"/>
+                <w:sz w:val="24"/>
+                <w:szCs w:val="24"/>
+                <w:lang w:val="uk-UA" w:eastAsia="ja-JP"/>
+              </w:rPr>
+            </w:pPr>
+            <w:r>
+              <w:rPr>
+                <w:rFonts w:eastAsiaTheme="minorEastAsia"/>
+                <w:sz w:val="24"/>
+                <w:szCs w:val="24"/>
+                <w:lang w:val="uk-UA" w:eastAsia="ja-JP"/>
+              </w:rPr>
+              <w:t>3</w:t>
+            </w:r>
+          </w:p>
+        </w:tc>
+        <w:tc>
+          <w:tcPr>
+            <w:tcW w:w="2464" w:type="dxa"/>
+          </w:tcPr>
+          <w:p>
+            <w:pPr>
+              <w:jc w:val="center"/>
+              <w:rPr>
+                <w:rFonts w:eastAsiaTheme="minorEastAsia"/>
+                <w:sz w:val="24"/>
+                <w:szCs w:val="24"/>
+                <w:lang w:val="uk-UA" w:eastAsia="ja-JP"/>
+              </w:rPr>
+            </w:pPr>
+            <w:r>
+              <w:rPr>
+                <w:rFonts w:eastAsiaTheme="minorEastAsia"/>
+                <w:sz w:val="24"/>
+                <w:szCs w:val="24"/>
+                <w:lang w:val="uk-UA" w:eastAsia="ja-JP"/>
+              </w:rPr>
+              <w:t>30</w:t>
+            </w:r>
+          </w:p>
+        </w:tc>
+        <w:tc>
+          <w:tcPr>
+            <w:tcW w:w="2464" w:type="dxa"/>
+          </w:tcPr>
+          <w:p>
+            <w:pPr>
+              <w:jc w:val="center"/>
+              <w:rPr>
+                <w:rFonts w:eastAsiaTheme="minorEastAsia"/>
+                <w:sz w:val="24"/>
+                <w:szCs w:val="24"/>
+                <w:lang w:val="uk-UA" w:eastAsia="ja-JP"/>
+              </w:rPr>
+            </w:pPr>
+            <w:r>
+              <w:rPr>
+                <w:rFonts w:eastAsiaTheme="minorEastAsia"/>
+                <w:sz w:val="24"/>
+                <w:szCs w:val="24"/>
+                <w:lang w:val="uk-UA" w:eastAsia="ja-JP"/>
+              </w:rPr>
+              <w:t>61598</w:t>
+            </w:r>
+          </w:p>
+        </w:tc>
+        <w:tc>
+          <w:tcPr>
+            <w:tcW w:w="2464" w:type="dxa"/>
+          </w:tcPr>
+          <w:p>
+            <w:pPr>
+              <w:jc w:val="center"/>
+              <w:rPr>
+                <w:rFonts w:eastAsiaTheme="minorEastAsia"/>
+                <w:sz w:val="24"/>
+                <w:szCs w:val="24"/>
+                <w:lang w:eastAsia="ja-JP"/>
+              </w:rPr>
+            </w:pPr>
+            <w:r>
+              <w:rPr>
+                <w:rFonts w:eastAsiaTheme="minorEastAsia"/>
+                <w:sz w:val="24"/>
+                <w:szCs w:val="24"/>
+                <w:lang w:val="uk-UA" w:eastAsia="ja-JP"/>
+              </w:rPr>
+              <w:t>1927.48</w:t>
+            </w:r>
+          </w:p>
+        </w:tc>
+      </w:tr>
+      <w:tr>
+        <w:tc>
+          <w:tcPr>
+            <w:tcW w:w="2463" w:type="dxa"/>
+          </w:tcPr>
+          <w:p>
+            <w:pPr>
+              <w:jc w:val="center"/>
+              <w:rPr>
+                <w:rFonts w:eastAsiaTheme="minorEastAsia"/>
+                <w:sz w:val="24"/>
+                <w:szCs w:val="24"/>
+                <w:lang w:val="uk-UA" w:eastAsia="ja-JP"/>
+              </w:rPr>
+            </w:pPr>
+            <w:r>
+              <w:rPr>
+                <w:rFonts w:eastAsiaTheme="minorEastAsia"/>
+                <w:sz w:val="24"/>
+                <w:szCs w:val="24"/>
+                <w:lang w:val="uk-UA" w:eastAsia="ja-JP"/>
+              </w:rPr>
+              <w:t>4</w:t>
+            </w:r>
+          </w:p>
+        </w:tc>
+        <w:tc>
+          <w:tcPr>
+            <w:tcW w:w="2464" w:type="dxa"/>
+          </w:tcPr>
+          <w:p>
+            <w:pPr>
+              <w:jc w:val="center"/>
+              <w:rPr>
+                <w:rFonts w:eastAsiaTheme="minorEastAsia"/>
+                <w:sz w:val="24"/>
+                <w:szCs w:val="24"/>
+                <w:lang w:val="uk-UA" w:eastAsia="ja-JP"/>
+              </w:rPr>
+            </w:pPr>
+            <w:r>
+              <w:rPr>
+                <w:rFonts w:eastAsiaTheme="minorEastAsia"/>
+                <w:sz w:val="24"/>
+                <w:szCs w:val="24"/>
+                <w:lang w:val="uk-UA" w:eastAsia="ja-JP"/>
+              </w:rPr>
+              <w:t>40</w:t>
+            </w:r>
+          </w:p>
+        </w:tc>
+        <w:tc>
+          <w:tcPr>
+            <w:tcW w:w="2464" w:type="dxa"/>
+          </w:tcPr>
+          <w:p>
+            <w:pPr>
+              <w:jc w:val="center"/>
+              <w:rPr>
+                <w:rFonts w:eastAsiaTheme="minorEastAsia"/>
+                <w:sz w:val="24"/>
+                <w:szCs w:val="24"/>
+                <w:lang w:val="uk-UA" w:eastAsia="ja-JP"/>
+              </w:rPr>
+            </w:pPr>
+            <w:r>
+              <w:rPr>
+                <w:rFonts w:eastAsiaTheme="minorEastAsia"/>
+                <w:sz w:val="24"/>
+                <w:szCs w:val="24"/>
+                <w:lang w:val="uk-UA" w:eastAsia="ja-JP"/>
+              </w:rPr>
+              <w:t>160402</w:t>
+            </w:r>
+          </w:p>
+        </w:tc>
+        <w:tc>
+          <w:tcPr>
+            <w:tcW w:w="2464" w:type="dxa"/>
+          </w:tcPr>
+          <w:p>
+            <w:pPr>
+              <w:jc w:val="center"/>
+              <w:rPr>
+                <w:rFonts w:eastAsiaTheme="minorEastAsia"/>
+                <w:sz w:val="24"/>
+                <w:szCs w:val="24"/>
+                <w:lang w:val="uk-UA" w:eastAsia="ja-JP"/>
+              </w:rPr>
+            </w:pPr>
+            <w:r>
+              <w:rPr>
+                <w:rFonts w:eastAsiaTheme="minorEastAsia"/>
+                <w:sz w:val="24"/>
+                <w:szCs w:val="24"/>
+                <w:lang w:val="uk-UA" w:eastAsia="ja-JP"/>
+              </w:rPr>
+              <w:t>2156.06</w:t>
+            </w:r>
+          </w:p>
+        </w:tc>
+      </w:tr>
+    </w:tbl>
     <w:p>
       <w:pPr>
         <w:jc w:val="center"/>
@@ -15292,6 +15966,25 @@
       <w:lang w:val="en-US" w:eastAsia="ru-RU"/>
     </w:rPr>
   </w:style>
+  <w:style w:type="table" w:styleId="a5">
+    <w:name w:val="Table Grid"/>
+    <w:basedOn w:val="a1"/>
+    <w:uiPriority w:val="39"/>
+    <w:rsid w:val="00790D22"/>
+    <w:pPr>
+      <w:spacing w:after="0" w:line="240" w:lineRule="auto"/>
+    </w:pPr>
+    <w:tblPr>
+      <w:tblBorders>
+        <w:top w:val="single" w:sz="4" w:space="0" w:color="auto"/>
+        <w:left w:val="single" w:sz="4" w:space="0" w:color="auto"/>
+        <w:bottom w:val="single" w:sz="4" w:space="0" w:color="auto"/>
+        <w:right w:val="single" w:sz="4" w:space="0" w:color="auto"/>
+        <w:insideH w:val="single" w:sz="4" w:space="0" w:color="auto"/>
+        <w:insideV w:val="single" w:sz="4" w:space="0" w:color="auto"/>
+      </w:tblBorders>
+    </w:tblPr>
+  </w:style>
 </w:styles>
 </file>
 

</xml_diff>

<commit_message>
Fix lab3 and lab5
</commit_message>
<xml_diff>
--- a/Maherovsky/Maherovsky_lab5/lab5.docx
+++ b/Maherovsky/Maherovsky_lab5/lab5.docx
@@ -14564,8 +14564,6 @@
           </wp:inline>
         </w:drawing>
       </w:r>
-      <w:bookmarkStart w:id="0" w:name="_GoBack"/>
-      <w:bookmarkEnd w:id="0"/>
     </w:p>
     <w:p>
       <w:pPr>
@@ -14650,7 +14648,683 @@
           <w:lang w:val="uk-UA" w:eastAsia="ja-JP"/>
         </w:rPr>
       </w:pPr>
-    </w:p>
+      <w:r>
+        <w:rPr>
+          <w:noProof/>
+          <w:lang w:val="uk-UA" w:eastAsia="uk-UA"/>
+        </w:rPr>
+        <w:drawing>
+          <wp:inline distT="0" distB="0" distL="0" distR="0" wp14:anchorId="65EFE94C" wp14:editId="6820F47F">
+            <wp:extent cx="3052908" cy="2880000"/>
+            <wp:effectExtent l="0" t="0" r="0" b="0"/>
+            <wp:docPr id="5" name="Рисунок 5"/>
+            <wp:cNvGraphicFramePr>
+              <a:graphicFrameLocks xmlns:a="http://schemas.openxmlformats.org/drawingml/2006/main" noChangeAspect="1"/>
+            </wp:cNvGraphicFramePr>
+            <a:graphic xmlns:a="http://schemas.openxmlformats.org/drawingml/2006/main">
+              <a:graphicData uri="http://schemas.openxmlformats.org/drawingml/2006/picture">
+                <pic:pic xmlns:pic="http://schemas.openxmlformats.org/drawingml/2006/picture">
+                  <pic:nvPicPr>
+                    <pic:cNvPr id="1" name=""/>
+                    <pic:cNvPicPr/>
+                  </pic:nvPicPr>
+                  <pic:blipFill>
+                    <a:blip r:embed="rId8"/>
+                    <a:stretch>
+                      <a:fillRect/>
+                    </a:stretch>
+                  </pic:blipFill>
+                  <pic:spPr>
+                    <a:xfrm>
+                      <a:off x="0" y="0"/>
+                      <a:ext cx="3052908" cy="2880000"/>
+                    </a:xfrm>
+                    <a:prstGeom prst="rect">
+                      <a:avLst/>
+                    </a:prstGeom>
+                  </pic:spPr>
+                </pic:pic>
+              </a:graphicData>
+            </a:graphic>
+          </wp:inline>
+        </w:drawing>
+      </w:r>
+    </w:p>
+    <w:p>
+      <w:pPr>
+        <w:jc w:val="center"/>
+        <w:rPr>
+          <w:rFonts w:eastAsiaTheme="minorEastAsia"/>
+          <w:sz w:val="24"/>
+          <w:szCs w:val="24"/>
+          <w:lang w:val="uk-UA" w:eastAsia="ja-JP"/>
+        </w:rPr>
+      </w:pPr>
+      <w:r>
+        <w:rPr>
+          <w:sz w:val="24"/>
+          <w:szCs w:val="24"/>
+          <w:lang w:val="uk-UA"/>
+        </w:rPr>
+        <w:t>Рис 4</w:t>
+      </w:r>
+      <w:r>
+        <w:rPr>
+          <w:sz w:val="24"/>
+          <w:szCs w:val="24"/>
+          <w:lang w:val="uk-UA"/>
+        </w:rPr>
+        <w:t>.</w:t>
+      </w:r>
+      <w:r>
+        <w:rPr>
+          <w:sz w:val="24"/>
+          <w:szCs w:val="24"/>
+          <w:lang w:val="uk-UA"/>
+        </w:rPr>
+        <w:t xml:space="preserve"> Розв</w:t>
+      </w:r>
+      <w:r>
+        <w:rPr>
+          <w:sz w:val="24"/>
+          <w:szCs w:val="24"/>
+          <w:lang w:val="ru-RU"/>
+        </w:rPr>
+        <w:t>`</w:t>
+      </w:r>
+      <w:r>
+        <w:rPr>
+          <w:rFonts w:eastAsiaTheme="minorEastAsia"/>
+          <w:sz w:val="24"/>
+          <w:szCs w:val="24"/>
+          <w:lang w:val="uk-UA" w:eastAsia="ja-JP"/>
+        </w:rPr>
+        <w:t xml:space="preserve">язок задачі при наявності </w:t>
+      </w:r>
+      <w:r>
+        <w:rPr>
+          <w:rFonts w:eastAsiaTheme="minorEastAsia"/>
+          <w:sz w:val="24"/>
+          <w:szCs w:val="24"/>
+          <w:lang w:val="uk-UA" w:eastAsia="ja-JP"/>
+        </w:rPr>
+        <w:t>сорока</w:t>
+      </w:r>
+      <w:r>
+        <w:rPr>
+          <w:rFonts w:eastAsiaTheme="minorEastAsia"/>
+          <w:sz w:val="24"/>
+          <w:szCs w:val="24"/>
+          <w:lang w:val="uk-UA" w:eastAsia="ja-JP"/>
+        </w:rPr>
+        <w:t xml:space="preserve"> міст.</w:t>
+      </w:r>
+    </w:p>
+    <w:p>
+      <w:pPr>
+        <w:jc w:val="center"/>
+        <w:rPr>
+          <w:rFonts w:eastAsiaTheme="minorEastAsia"/>
+          <w:sz w:val="24"/>
+          <w:szCs w:val="24"/>
+          <w:lang w:val="uk-UA" w:eastAsia="ja-JP"/>
+        </w:rPr>
+      </w:pPr>
+    </w:p>
+    <w:p>
+      <w:pPr>
+        <w:rPr>
+          <w:rFonts w:eastAsiaTheme="minorEastAsia"/>
+          <w:sz w:val="24"/>
+          <w:szCs w:val="24"/>
+          <w:lang w:val="uk-UA" w:eastAsia="ja-JP"/>
+        </w:rPr>
+      </w:pPr>
+      <w:r>
+        <w:rPr>
+          <w:rFonts w:eastAsiaTheme="minorEastAsia"/>
+          <w:sz w:val="24"/>
+          <w:szCs w:val="24"/>
+          <w:lang w:val="uk-UA" w:eastAsia="ja-JP"/>
+        </w:rPr>
+        <w:t>Табл.1.Зведені результати роботи алгоритму</w:t>
+      </w:r>
+    </w:p>
+    <w:p>
+      <w:pPr>
+        <w:rPr>
+          <w:rFonts w:eastAsiaTheme="minorEastAsia"/>
+          <w:sz w:val="24"/>
+          <w:szCs w:val="24"/>
+          <w:lang w:val="uk-UA" w:eastAsia="ja-JP"/>
+        </w:rPr>
+      </w:pPr>
+      <w:bookmarkStart w:id="0" w:name="_GoBack"/>
+      <w:bookmarkEnd w:id="0"/>
+    </w:p>
+    <w:tbl>
+      <w:tblPr>
+        <w:tblStyle w:val="a5"/>
+        <w:tblW w:w="0" w:type="auto"/>
+        <w:tblLook w:val="04A0" w:firstRow="1" w:lastRow="0" w:firstColumn="1" w:lastColumn="0" w:noHBand="0" w:noVBand="1"/>
+      </w:tblPr>
+      <w:tblGrid>
+        <w:gridCol w:w="2463"/>
+        <w:gridCol w:w="2464"/>
+        <w:gridCol w:w="2464"/>
+        <w:gridCol w:w="2464"/>
+      </w:tblGrid>
+      <w:tr>
+        <w:tc>
+          <w:tcPr>
+            <w:tcW w:w="2463" w:type="dxa"/>
+          </w:tcPr>
+          <w:p>
+            <w:pPr>
+              <w:jc w:val="center"/>
+              <w:rPr>
+                <w:rFonts w:eastAsiaTheme="minorEastAsia"/>
+                <w:sz w:val="24"/>
+                <w:szCs w:val="24"/>
+                <w:lang w:val="uk-UA" w:eastAsia="ja-JP"/>
+              </w:rPr>
+            </w:pPr>
+            <w:r>
+              <w:rPr>
+                <w:rFonts w:eastAsiaTheme="minorEastAsia"/>
+                <w:sz w:val="24"/>
+                <w:szCs w:val="24"/>
+                <w:lang w:val="uk-UA" w:eastAsia="ja-JP"/>
+              </w:rPr>
+              <w:t>№</w:t>
+            </w:r>
+          </w:p>
+        </w:tc>
+        <w:tc>
+          <w:tcPr>
+            <w:tcW w:w="2464" w:type="dxa"/>
+          </w:tcPr>
+          <w:p>
+            <w:pPr>
+              <w:jc w:val="center"/>
+              <w:rPr>
+                <w:rFonts w:eastAsiaTheme="minorEastAsia"/>
+                <w:sz w:val="24"/>
+                <w:szCs w:val="24"/>
+                <w:lang w:val="uk-UA" w:eastAsia="ja-JP"/>
+              </w:rPr>
+            </w:pPr>
+            <w:r>
+              <w:rPr>
+                <w:rFonts w:eastAsiaTheme="minorEastAsia"/>
+                <w:sz w:val="24"/>
+                <w:szCs w:val="24"/>
+                <w:lang w:val="uk-UA" w:eastAsia="ja-JP"/>
+              </w:rPr>
+              <w:t>К-ть міст</w:t>
+            </w:r>
+          </w:p>
+        </w:tc>
+        <w:tc>
+          <w:tcPr>
+            <w:tcW w:w="2464" w:type="dxa"/>
+          </w:tcPr>
+          <w:p>
+            <w:pPr>
+              <w:jc w:val="center"/>
+              <w:rPr>
+                <w:rFonts w:eastAsiaTheme="minorEastAsia"/>
+                <w:sz w:val="24"/>
+                <w:szCs w:val="24"/>
+                <w:lang w:val="uk-UA" w:eastAsia="ja-JP"/>
+              </w:rPr>
+            </w:pPr>
+            <w:r>
+              <w:rPr>
+                <w:rFonts w:eastAsiaTheme="minorEastAsia"/>
+                <w:sz w:val="24"/>
+                <w:szCs w:val="24"/>
+                <w:lang w:val="uk-UA" w:eastAsia="ja-JP"/>
+              </w:rPr>
+              <w:t>Остання ітерація</w:t>
+            </w:r>
+          </w:p>
+        </w:tc>
+        <w:tc>
+          <w:tcPr>
+            <w:tcW w:w="2464" w:type="dxa"/>
+          </w:tcPr>
+          <w:p>
+            <w:pPr>
+              <w:jc w:val="center"/>
+              <w:rPr>
+                <w:rFonts w:eastAsiaTheme="minorEastAsia"/>
+                <w:sz w:val="24"/>
+                <w:szCs w:val="24"/>
+                <w:lang w:val="uk-UA" w:eastAsia="ja-JP"/>
+              </w:rPr>
+            </w:pPr>
+            <w:r>
+              <w:rPr>
+                <w:rFonts w:eastAsiaTheme="minorEastAsia"/>
+                <w:sz w:val="24"/>
+                <w:szCs w:val="24"/>
+                <w:lang w:val="uk-UA" w:eastAsia="ja-JP"/>
+              </w:rPr>
+              <w:t>Оптимальна довжина</w:t>
+            </w:r>
+          </w:p>
+        </w:tc>
+      </w:tr>
+      <w:tr>
+        <w:tc>
+          <w:tcPr>
+            <w:tcW w:w="2463" w:type="dxa"/>
+          </w:tcPr>
+          <w:p>
+            <w:pPr>
+              <w:jc w:val="center"/>
+              <w:rPr>
+                <w:rFonts w:eastAsiaTheme="minorEastAsia"/>
+                <w:sz w:val="24"/>
+                <w:szCs w:val="24"/>
+                <w:lang w:val="uk-UA" w:eastAsia="ja-JP"/>
+              </w:rPr>
+            </w:pPr>
+            <w:r>
+              <w:rPr>
+                <w:rFonts w:eastAsiaTheme="minorEastAsia"/>
+                <w:sz w:val="24"/>
+                <w:szCs w:val="24"/>
+                <w:lang w:val="uk-UA" w:eastAsia="ja-JP"/>
+              </w:rPr>
+              <w:t>1</w:t>
+            </w:r>
+          </w:p>
+        </w:tc>
+        <w:tc>
+          <w:tcPr>
+            <w:tcW w:w="2464" w:type="dxa"/>
+          </w:tcPr>
+          <w:p>
+            <w:pPr>
+              <w:jc w:val="center"/>
+              <w:rPr>
+                <w:rFonts w:eastAsiaTheme="minorEastAsia"/>
+                <w:sz w:val="24"/>
+                <w:szCs w:val="24"/>
+                <w:lang w:val="uk-UA" w:eastAsia="ja-JP"/>
+              </w:rPr>
+            </w:pPr>
+            <w:r>
+              <w:rPr>
+                <w:rFonts w:eastAsiaTheme="minorEastAsia"/>
+                <w:sz w:val="24"/>
+                <w:szCs w:val="24"/>
+                <w:lang w:val="uk-UA" w:eastAsia="ja-JP"/>
+              </w:rPr>
+              <w:t>10</w:t>
+            </w:r>
+          </w:p>
+        </w:tc>
+        <w:tc>
+          <w:tcPr>
+            <w:tcW w:w="2464" w:type="dxa"/>
+          </w:tcPr>
+          <w:p>
+            <w:pPr>
+              <w:jc w:val="center"/>
+              <w:rPr>
+                <w:rFonts w:eastAsiaTheme="minorEastAsia"/>
+                <w:sz w:val="24"/>
+                <w:szCs w:val="24"/>
+                <w:lang w:val="uk-UA" w:eastAsia="ja-JP"/>
+              </w:rPr>
+            </w:pPr>
+            <w:r>
+              <w:rPr>
+                <w:rFonts w:eastAsiaTheme="minorEastAsia"/>
+                <w:sz w:val="24"/>
+                <w:szCs w:val="24"/>
+                <w:lang w:val="uk-UA" w:eastAsia="ja-JP"/>
+              </w:rPr>
+              <w:t>0</w:t>
+            </w:r>
+          </w:p>
+        </w:tc>
+        <w:tc>
+          <w:tcPr>
+            <w:tcW w:w="2464" w:type="dxa"/>
+          </w:tcPr>
+          <w:p>
+            <w:pPr>
+              <w:jc w:val="center"/>
+              <w:rPr>
+                <w:rFonts w:eastAsiaTheme="minorEastAsia"/>
+                <w:sz w:val="24"/>
+                <w:szCs w:val="24"/>
+                <w:lang w:val="uk-UA" w:eastAsia="ja-JP"/>
+              </w:rPr>
+            </w:pPr>
+            <w:r>
+              <w:rPr>
+                <w:rFonts w:eastAsiaTheme="minorEastAsia"/>
+                <w:sz w:val="24"/>
+                <w:szCs w:val="24"/>
+                <w:lang w:val="uk-UA" w:eastAsia="ja-JP"/>
+              </w:rPr>
+              <w:t>890.52</w:t>
+            </w:r>
+          </w:p>
+        </w:tc>
+      </w:tr>
+      <w:tr>
+        <w:tc>
+          <w:tcPr>
+            <w:tcW w:w="2463" w:type="dxa"/>
+          </w:tcPr>
+          <w:p>
+            <w:pPr>
+              <w:jc w:val="center"/>
+              <w:rPr>
+                <w:rFonts w:eastAsiaTheme="minorEastAsia"/>
+                <w:sz w:val="24"/>
+                <w:szCs w:val="24"/>
+                <w:lang w:val="uk-UA" w:eastAsia="ja-JP"/>
+              </w:rPr>
+            </w:pPr>
+            <w:r>
+              <w:rPr>
+                <w:rFonts w:eastAsiaTheme="minorEastAsia"/>
+                <w:sz w:val="24"/>
+                <w:szCs w:val="24"/>
+                <w:lang w:val="uk-UA" w:eastAsia="ja-JP"/>
+              </w:rPr>
+              <w:t>2</w:t>
+            </w:r>
+          </w:p>
+        </w:tc>
+        <w:tc>
+          <w:tcPr>
+            <w:tcW w:w="2464" w:type="dxa"/>
+          </w:tcPr>
+          <w:p>
+            <w:pPr>
+              <w:jc w:val="center"/>
+              <w:rPr>
+                <w:rFonts w:eastAsiaTheme="minorEastAsia"/>
+                <w:sz w:val="24"/>
+                <w:szCs w:val="24"/>
+                <w:lang w:val="uk-UA" w:eastAsia="ja-JP"/>
+              </w:rPr>
+            </w:pPr>
+            <w:r>
+              <w:rPr>
+                <w:rFonts w:eastAsiaTheme="minorEastAsia"/>
+                <w:sz w:val="24"/>
+                <w:szCs w:val="24"/>
+                <w:lang w:val="uk-UA" w:eastAsia="ja-JP"/>
+              </w:rPr>
+              <w:t>20</w:t>
+            </w:r>
+          </w:p>
+        </w:tc>
+        <w:tc>
+          <w:tcPr>
+            <w:tcW w:w="2464" w:type="dxa"/>
+          </w:tcPr>
+          <w:p>
+            <w:pPr>
+              <w:jc w:val="center"/>
+              <w:rPr>
+                <w:rFonts w:eastAsiaTheme="minorEastAsia"/>
+                <w:sz w:val="24"/>
+                <w:szCs w:val="24"/>
+                <w:lang w:val="uk-UA" w:eastAsia="ja-JP"/>
+              </w:rPr>
+            </w:pPr>
+            <w:r>
+              <w:rPr>
+                <w:rFonts w:eastAsiaTheme="minorEastAsia"/>
+                <w:sz w:val="24"/>
+                <w:szCs w:val="24"/>
+                <w:lang w:val="uk-UA" w:eastAsia="ja-JP"/>
+              </w:rPr>
+              <w:t>11087</w:t>
+            </w:r>
+          </w:p>
+        </w:tc>
+        <w:tc>
+          <w:tcPr>
+            <w:tcW w:w="2464" w:type="dxa"/>
+          </w:tcPr>
+          <w:p>
+            <w:pPr>
+              <w:jc w:val="center"/>
+              <w:rPr>
+                <w:rFonts w:eastAsiaTheme="minorEastAsia"/>
+                <w:sz w:val="24"/>
+                <w:szCs w:val="24"/>
+                <w:lang w:val="uk-UA" w:eastAsia="ja-JP"/>
+              </w:rPr>
+            </w:pPr>
+            <w:r>
+              <w:rPr>
+                <w:rFonts w:eastAsiaTheme="minorEastAsia"/>
+                <w:sz w:val="24"/>
+                <w:szCs w:val="24"/>
+                <w:lang w:val="uk-UA" w:eastAsia="ja-JP"/>
+              </w:rPr>
+              <w:t>1562.96</w:t>
+            </w:r>
+          </w:p>
+        </w:tc>
+      </w:tr>
+      <w:tr>
+        <w:tc>
+          <w:tcPr>
+            <w:tcW w:w="2463" w:type="dxa"/>
+          </w:tcPr>
+          <w:p>
+            <w:pPr>
+              <w:jc w:val="center"/>
+              <w:rPr>
+                <w:rFonts w:eastAsiaTheme="minorEastAsia"/>
+                <w:sz w:val="24"/>
+                <w:szCs w:val="24"/>
+                <w:lang w:val="uk-UA" w:eastAsia="ja-JP"/>
+              </w:rPr>
+            </w:pPr>
+            <w:r>
+              <w:rPr>
+                <w:rFonts w:eastAsiaTheme="minorEastAsia"/>
+                <w:sz w:val="24"/>
+                <w:szCs w:val="24"/>
+                <w:lang w:val="uk-UA" w:eastAsia="ja-JP"/>
+              </w:rPr>
+              <w:t>3</w:t>
+            </w:r>
+          </w:p>
+        </w:tc>
+        <w:tc>
+          <w:tcPr>
+            <w:tcW w:w="2464" w:type="dxa"/>
+          </w:tcPr>
+          <w:p>
+            <w:pPr>
+              <w:jc w:val="center"/>
+              <w:rPr>
+                <w:rFonts w:eastAsiaTheme="minorEastAsia"/>
+                <w:sz w:val="24"/>
+                <w:szCs w:val="24"/>
+                <w:lang w:val="uk-UA" w:eastAsia="ja-JP"/>
+              </w:rPr>
+            </w:pPr>
+            <w:r>
+              <w:rPr>
+                <w:rFonts w:eastAsiaTheme="minorEastAsia"/>
+                <w:sz w:val="24"/>
+                <w:szCs w:val="24"/>
+                <w:lang w:val="uk-UA" w:eastAsia="ja-JP"/>
+              </w:rPr>
+              <w:t>30</w:t>
+            </w:r>
+          </w:p>
+        </w:tc>
+        <w:tc>
+          <w:tcPr>
+            <w:tcW w:w="2464" w:type="dxa"/>
+          </w:tcPr>
+          <w:p>
+            <w:pPr>
+              <w:jc w:val="center"/>
+              <w:rPr>
+                <w:rFonts w:eastAsiaTheme="minorEastAsia"/>
+                <w:sz w:val="24"/>
+                <w:szCs w:val="24"/>
+                <w:lang w:val="uk-UA" w:eastAsia="ja-JP"/>
+              </w:rPr>
+            </w:pPr>
+            <w:r>
+              <w:rPr>
+                <w:rFonts w:eastAsiaTheme="minorEastAsia"/>
+                <w:sz w:val="24"/>
+                <w:szCs w:val="24"/>
+                <w:lang w:val="uk-UA" w:eastAsia="ja-JP"/>
+              </w:rPr>
+              <w:t>61598</w:t>
+            </w:r>
+          </w:p>
+        </w:tc>
+        <w:tc>
+          <w:tcPr>
+            <w:tcW w:w="2464" w:type="dxa"/>
+          </w:tcPr>
+          <w:p>
+            <w:pPr>
+              <w:jc w:val="center"/>
+              <w:rPr>
+                <w:rFonts w:eastAsiaTheme="minorEastAsia"/>
+                <w:sz w:val="24"/>
+                <w:szCs w:val="24"/>
+                <w:lang w:eastAsia="ja-JP"/>
+              </w:rPr>
+            </w:pPr>
+            <w:r>
+              <w:rPr>
+                <w:rFonts w:eastAsiaTheme="minorEastAsia"/>
+                <w:sz w:val="24"/>
+                <w:szCs w:val="24"/>
+                <w:lang w:val="uk-UA" w:eastAsia="ja-JP"/>
+              </w:rPr>
+              <w:t>1927.48</w:t>
+            </w:r>
+          </w:p>
+        </w:tc>
+      </w:tr>
+      <w:tr>
+        <w:tc>
+          <w:tcPr>
+            <w:tcW w:w="2463" w:type="dxa"/>
+          </w:tcPr>
+          <w:p>
+            <w:pPr>
+              <w:jc w:val="center"/>
+              <w:rPr>
+                <w:rFonts w:eastAsiaTheme="minorEastAsia"/>
+                <w:sz w:val="24"/>
+                <w:szCs w:val="24"/>
+                <w:lang w:val="uk-UA" w:eastAsia="ja-JP"/>
+              </w:rPr>
+            </w:pPr>
+            <w:r>
+              <w:rPr>
+                <w:rFonts w:eastAsiaTheme="minorEastAsia"/>
+                <w:sz w:val="24"/>
+                <w:szCs w:val="24"/>
+                <w:lang w:val="uk-UA" w:eastAsia="ja-JP"/>
+              </w:rPr>
+              <w:t>4</w:t>
+            </w:r>
+          </w:p>
+        </w:tc>
+        <w:tc>
+          <w:tcPr>
+            <w:tcW w:w="2464" w:type="dxa"/>
+          </w:tcPr>
+          <w:p>
+            <w:pPr>
+              <w:jc w:val="center"/>
+              <w:rPr>
+                <w:rFonts w:eastAsiaTheme="minorEastAsia"/>
+                <w:sz w:val="24"/>
+                <w:szCs w:val="24"/>
+                <w:lang w:val="uk-UA" w:eastAsia="ja-JP"/>
+              </w:rPr>
+            </w:pPr>
+            <w:r>
+              <w:rPr>
+                <w:rFonts w:eastAsiaTheme="minorEastAsia"/>
+                <w:sz w:val="24"/>
+                <w:szCs w:val="24"/>
+                <w:lang w:val="uk-UA" w:eastAsia="ja-JP"/>
+              </w:rPr>
+              <w:t>40</w:t>
+            </w:r>
+          </w:p>
+        </w:tc>
+        <w:tc>
+          <w:tcPr>
+            <w:tcW w:w="2464" w:type="dxa"/>
+          </w:tcPr>
+          <w:p>
+            <w:pPr>
+              <w:jc w:val="center"/>
+              <w:rPr>
+                <w:rFonts w:eastAsiaTheme="minorEastAsia"/>
+                <w:sz w:val="24"/>
+                <w:szCs w:val="24"/>
+                <w:lang w:val="uk-UA" w:eastAsia="ja-JP"/>
+              </w:rPr>
+            </w:pPr>
+            <w:r>
+              <w:rPr>
+                <w:rFonts w:eastAsiaTheme="minorEastAsia"/>
+                <w:sz w:val="24"/>
+                <w:szCs w:val="24"/>
+                <w:lang w:val="uk-UA" w:eastAsia="ja-JP"/>
+              </w:rPr>
+              <w:t>160402</w:t>
+            </w:r>
+          </w:p>
+        </w:tc>
+        <w:tc>
+          <w:tcPr>
+            <w:tcW w:w="2464" w:type="dxa"/>
+          </w:tcPr>
+          <w:p>
+            <w:pPr>
+              <w:jc w:val="center"/>
+              <w:rPr>
+                <w:rFonts w:eastAsiaTheme="minorEastAsia"/>
+                <w:sz w:val="24"/>
+                <w:szCs w:val="24"/>
+                <w:lang w:val="uk-UA" w:eastAsia="ja-JP"/>
+              </w:rPr>
+            </w:pPr>
+            <w:r>
+              <w:rPr>
+                <w:rFonts w:eastAsiaTheme="minorEastAsia"/>
+                <w:sz w:val="24"/>
+                <w:szCs w:val="24"/>
+                <w:lang w:val="uk-UA" w:eastAsia="ja-JP"/>
+              </w:rPr>
+              <w:t>2156.06</w:t>
+            </w:r>
+          </w:p>
+        </w:tc>
+      </w:tr>
+    </w:tbl>
     <w:p>
       <w:pPr>
         <w:jc w:val="center"/>
@@ -15292,6 +15966,25 @@
       <w:lang w:val="en-US" w:eastAsia="ru-RU"/>
     </w:rPr>
   </w:style>
+  <w:style w:type="table" w:styleId="a5">
+    <w:name w:val="Table Grid"/>
+    <w:basedOn w:val="a1"/>
+    <w:uiPriority w:val="39"/>
+    <w:rsid w:val="00790D22"/>
+    <w:pPr>
+      <w:spacing w:after="0" w:line="240" w:lineRule="auto"/>
+    </w:pPr>
+    <w:tblPr>
+      <w:tblBorders>
+        <w:top w:val="single" w:sz="4" w:space="0" w:color="auto"/>
+        <w:left w:val="single" w:sz="4" w:space="0" w:color="auto"/>
+        <w:bottom w:val="single" w:sz="4" w:space="0" w:color="auto"/>
+        <w:right w:val="single" w:sz="4" w:space="0" w:color="auto"/>
+        <w:insideH w:val="single" w:sz="4" w:space="0" w:color="auto"/>
+        <w:insideV w:val="single" w:sz="4" w:space="0" w:color="auto"/>
+      </w:tblBorders>
+    </w:tblPr>
+  </w:style>
 </w:styles>
 </file>
 

</xml_diff>